<commit_message>
Edited margins in CGW documentation
</commit_message>
<xml_diff>
--- a/CGW/CGW Documentation.docx
+++ b/CGW/CGW Documentation.docx
@@ -5310,7 +5310,7 @@
     </w:p>
     <w:p>
       <w:pPr>
-        <w:ind w:left="0" w:right="0" w:firstLine="567"/>
+        <w:ind w:left="0" w:right="0" w:firstLine="709"/>
         <w:jc w:val="both"/>
         <w:rPr>
           <w:rFonts w:ascii="Noto Serif" w:hAnsi="Noto Serif" w:cs="Noto Serif" w:eastAsia="Noto Serif"/>
@@ -5579,7 +5579,7 @@
     </w:p>
     <w:p>
       <w:pPr>
-        <w:ind w:left="0" w:right="0" w:firstLine="567"/>
+        <w:ind w:left="0" w:right="0" w:firstLine="709"/>
         <w:jc w:val="both"/>
         <w:rPr>
           <w:rFonts w:ascii="Noto Serif" w:hAnsi="Noto Serif" w:cs="Noto Serif" w:eastAsia="Noto Serif"/>
@@ -5783,7 +5783,7 @@
     </w:p>
     <w:p>
       <w:pPr>
-        <w:ind w:left="0" w:right="0" w:firstLine="567"/>
+        <w:ind w:left="0" w:right="0" w:firstLine="709"/>
         <w:jc w:val="both"/>
         <w:rPr>
           <w:rFonts w:ascii="Noto Serif" w:hAnsi="Noto Serif" w:cs="Noto Serif" w:eastAsia="Noto Serif"/>
@@ -6011,7 +6011,7 @@
     </w:p>
     <w:p>
       <w:pPr>
-        <w:ind w:left="0" w:right="0" w:firstLine="567"/>
+        <w:ind w:left="0" w:right="0" w:firstLine="709"/>
         <w:jc w:val="left"/>
         <w:rPr>
           <w:rFonts w:ascii="Noto Serif" w:hAnsi="Noto Serif" w:cs="Noto Serif" w:eastAsia="Noto Serif"/>
@@ -7366,7 +7366,7 @@
     </w:p>
     <w:p>
       <w:pPr>
-        <w:ind w:left="0" w:right="0" w:firstLine="567"/>
+        <w:ind w:left="0" w:right="0" w:firstLine="709"/>
         <w:jc w:val="both"/>
         <w:rPr>
           <w:rFonts w:ascii="Noto Serif" w:hAnsi="Noto Serif" w:cs="Noto Serif" w:eastAsia="Noto Serif"/>
@@ -7401,7 +7401,7 @@
           <w:ilvl w:val="0"/>
           <w:numId w:val="8"/>
         </w:numPr>
-        <w:ind w:right="0"/>
+        <w:ind w:left="0" w:right="0" w:firstLine="709"/>
         <w:jc w:val="both"/>
         <w:rPr>
           <w:rFonts w:ascii="Noto Serif" w:hAnsi="Noto Serif" w:cs="Noto Serif" w:eastAsia="Noto Serif"/>
@@ -7436,7 +7436,7 @@
           <w:ilvl w:val="0"/>
           <w:numId w:val="8"/>
         </w:numPr>
-        <w:ind w:right="0"/>
+        <w:ind w:left="0" w:right="0" w:firstLine="709"/>
         <w:jc w:val="both"/>
         <w:rPr>
           <w:rFonts w:ascii="Noto Serif" w:hAnsi="Noto Serif" w:cs="Noto Serif" w:eastAsia="Noto Serif"/>
@@ -7471,7 +7471,7 @@
           <w:ilvl w:val="0"/>
           <w:numId w:val="8"/>
         </w:numPr>
-        <w:ind w:right="0"/>
+        <w:ind w:left="0" w:right="0" w:firstLine="709"/>
         <w:jc w:val="both"/>
         <w:rPr>
           <w:rFonts w:ascii="Noto Serif" w:hAnsi="Noto Serif" w:cs="Noto Serif" w:eastAsia="Noto Serif"/>
@@ -7506,7 +7506,7 @@
           <w:ilvl w:val="0"/>
           <w:numId w:val="8"/>
         </w:numPr>
-        <w:ind w:right="0"/>
+        <w:ind w:left="0" w:right="0" w:firstLine="709"/>
         <w:jc w:val="both"/>
         <w:rPr>
           <w:rFonts w:ascii="Noto Serif" w:hAnsi="Noto Serif" w:cs="Noto Serif" w:eastAsia="Noto Serif"/>
@@ -7536,7 +7536,7 @@
     </w:p>
     <w:p>
       <w:pPr>
-        <w:ind w:left="0" w:right="0" w:firstLine="567"/>
+        <w:ind w:left="0" w:right="0" w:firstLine="709"/>
         <w:jc w:val="both"/>
         <w:rPr>
           <w:rFonts w:ascii="Noto Serif" w:hAnsi="Noto Serif" w:cs="Noto Serif" w:eastAsia="Noto Serif"/>

</xml_diff>

<commit_message>
Edited padding in CGW documentation
</commit_message>
<xml_diff>
--- a/CGW/CGW Documentation.docx
+++ b/CGW/CGW Documentation.docx
@@ -5079,6 +5079,7 @@
           <w:ilvl w:val="0"/>
           <w:numId w:val="1"/>
         </w:numPr>
+        <w:ind w:left="0" w:right="0" w:firstLine="709"/>
         <w:jc w:val="left"/>
         <w:rPr>
           <w:rFonts w:ascii="Noto Serif" w:hAnsi="Noto Serif" w:cs="Noto Serif" w:eastAsia="Noto Serif"/>
@@ -5099,7 +5100,7 @@
           <w:sz w:val="28"/>
           <w:highlight w:val="none"/>
         </w:rPr>
-        <w:t xml:space="preserve">................................................................................................................3</w:t>
+        <w:t xml:space="preserve">......................................................................................................3</w:t>
       </w:r>
       <w:r/>
     </w:p>
@@ -5110,6 +5111,7 @@
           <w:ilvl w:val="0"/>
           <w:numId w:val="1"/>
         </w:numPr>
+        <w:ind w:left="0" w:right="0" w:firstLine="709"/>
         <w:jc w:val="left"/>
         <w:rPr>
           <w:rFonts w:ascii="Noto Serif" w:hAnsi="Noto Serif" w:cs="Noto Serif" w:eastAsia="Noto Serif"/>
@@ -5130,7 +5132,7 @@
           <w:sz w:val="28"/>
           <w:highlight w:val="none"/>
         </w:rPr>
-        <w:t xml:space="preserve">................................................4</w:t>
+        <w:t xml:space="preserve">......................................4</w:t>
       </w:r>
       <w:r/>
     </w:p>
@@ -5141,6 +5143,7 @@
           <w:ilvl w:val="0"/>
           <w:numId w:val="1"/>
         </w:numPr>
+        <w:ind w:left="0" w:right="0" w:firstLine="709"/>
         <w:jc w:val="left"/>
         <w:rPr>
           <w:rFonts w:ascii="Noto Serif" w:hAnsi="Noto Serif" w:cs="Noto Serif" w:eastAsia="Noto Serif"/>
@@ -5161,7 +5164,7 @@
           <w:sz w:val="28"/>
           <w:highlight w:val="none"/>
         </w:rPr>
-        <w:t xml:space="preserve">................................................................................5</w:t>
+        <w:t xml:space="preserve">......................................................................5</w:t>
       </w:r>
       <w:r/>
     </w:p>
@@ -5172,6 +5175,7 @@
           <w:ilvl w:val="0"/>
           <w:numId w:val="1"/>
         </w:numPr>
+        <w:ind w:left="0" w:right="0" w:firstLine="709"/>
         <w:jc w:val="left"/>
         <w:rPr>
           <w:rFonts w:ascii="Noto Serif" w:hAnsi="Noto Serif" w:cs="Noto Serif" w:eastAsia="Noto Serif"/>
@@ -5192,7 +5196,7 @@
           <w:sz w:val="28"/>
           <w:highlight w:val="none"/>
         </w:rPr>
-        <w:t xml:space="preserve">.....................................................................................7</w:t>
+        <w:t xml:space="preserve">...........................................................................7</w:t>
       </w:r>
       <w:r/>
     </w:p>
@@ -5203,6 +5207,7 @@
           <w:ilvl w:val="0"/>
           <w:numId w:val="1"/>
         </w:numPr>
+        <w:ind w:left="0" w:right="0" w:firstLine="709"/>
         <w:jc w:val="left"/>
         <w:rPr>
           <w:rFonts w:ascii="Noto Serif" w:hAnsi="Noto Serif" w:cs="Noto Serif" w:eastAsia="Noto Serif"/>
@@ -5223,7 +5228,7 @@
           <w:sz w:val="28"/>
           <w:highlight w:val="none"/>
         </w:rPr>
-        <w:t xml:space="preserve">..................................................12</w:t>
+        <w:t xml:space="preserve">........................................12</w:t>
       </w:r>
       <w:r/>
     </w:p>
@@ -5234,6 +5239,7 @@
           <w:ilvl w:val="0"/>
           <w:numId w:val="1"/>
         </w:numPr>
+        <w:ind w:left="0" w:right="0" w:firstLine="709"/>
         <w:jc w:val="left"/>
         <w:rPr>
           <w:rFonts w:ascii="Noto Serif" w:hAnsi="Noto Serif" w:cs="Noto Serif" w:eastAsia="Noto Serif"/>
@@ -5246,7 +5252,7 @@
           <w:sz w:val="28"/>
           <w:highlight w:val="none"/>
         </w:rPr>
-        <w:t xml:space="preserve">Список использованных источников...................................................16</w:t>
+        <w:t xml:space="preserve">Список использованных источников.........................................16</w:t>
       </w:r>
       <w:r>
         <w:rPr>
@@ -6121,7 +6127,7 @@
           <w:ilvl w:val="0"/>
           <w:numId w:val="3"/>
         </w:numPr>
-        <w:ind w:right="0"/>
+        <w:ind w:left="0" w:right="0" w:firstLine="709"/>
         <w:jc w:val="both"/>
         <w:rPr>
           <w:rFonts w:ascii="Noto Serif" w:hAnsi="Noto Serif" w:cs="Noto Serif" w:eastAsia="Noto Serif"/>
@@ -6155,7 +6161,7 @@
           <w:ilvl w:val="0"/>
           <w:numId w:val="3"/>
         </w:numPr>
-        <w:ind w:right="0"/>
+        <w:ind w:left="0" w:right="0" w:firstLine="709"/>
         <w:jc w:val="both"/>
         <w:rPr>
           <w:rFonts w:ascii="Noto Serif" w:hAnsi="Noto Serif" w:cs="Noto Serif" w:eastAsia="Noto Serif"/>
@@ -6197,7 +6203,7 @@
           <w:ilvl w:val="1"/>
           <w:numId w:val="3"/>
         </w:numPr>
-        <w:ind w:right="0"/>
+        <w:ind w:left="567" w:right="0" w:firstLine="709"/>
         <w:jc w:val="both"/>
         <w:rPr>
           <w:rFonts w:ascii="Noto Serif" w:hAnsi="Noto Serif" w:cs="Noto Serif" w:eastAsia="Noto Serif"/>
@@ -6231,7 +6237,7 @@
           <w:ilvl w:val="1"/>
           <w:numId w:val="3"/>
         </w:numPr>
-        <w:ind w:right="0"/>
+        <w:ind w:left="0" w:right="0" w:firstLine="1276"/>
         <w:jc w:val="both"/>
         <w:rPr>
           <w:rFonts w:ascii="Noto Serif" w:hAnsi="Noto Serif" w:cs="Noto Serif" w:eastAsia="Noto Serif"/>
@@ -6324,7 +6330,7 @@
           <w:ilvl w:val="1"/>
           <w:numId w:val="3"/>
         </w:numPr>
-        <w:ind w:right="0"/>
+        <w:ind w:left="0" w:right="0" w:firstLine="1276"/>
         <w:jc w:val="both"/>
         <w:rPr>
           <w:rFonts w:ascii="Noto Serif" w:hAnsi="Noto Serif" w:cs="Noto Serif" w:eastAsia="Noto Serif"/>
@@ -6618,7 +6624,7 @@
           <w:ilvl w:val="1"/>
           <w:numId w:val="3"/>
         </w:numPr>
-        <w:ind w:right="0"/>
+        <w:ind w:left="0" w:right="0" w:firstLine="1276"/>
         <w:jc w:val="both"/>
         <w:rPr>
           <w:rFonts w:ascii="Noto Serif" w:hAnsi="Noto Serif" w:cs="Noto Serif" w:eastAsia="Noto Serif"/>
@@ -6689,7 +6695,7 @@
           <w:ilvl w:val="0"/>
           <w:numId w:val="3"/>
         </w:numPr>
-        <w:ind w:right="0"/>
+        <w:ind w:left="0" w:right="0" w:firstLine="709"/>
         <w:jc w:val="both"/>
         <w:rPr>
           <w:rFonts w:ascii="Noto Serif" w:hAnsi="Noto Serif" w:cs="Noto Serif" w:eastAsia="Noto Serif"/>
@@ -6951,7 +6957,7 @@
     </w:p>
     <w:p>
       <w:pPr>
-        <w:ind w:left="1276" w:right="0" w:firstLine="0"/>
+        <w:ind w:left="0" w:right="0" w:firstLine="709"/>
         <w:jc w:val="both"/>
         <w:rPr>
           <w:rFonts w:ascii="Noto Serif" w:hAnsi="Noto Serif" w:cs="Noto Serif" w:eastAsia="Noto Serif"/>
@@ -6978,7 +6984,7 @@
     </w:p>
     <w:p>
       <w:pPr>
-        <w:ind w:left="0" w:right="0" w:firstLine="0"/>
+        <w:ind w:left="0" w:right="0" w:firstLine="709"/>
         <w:jc w:val="center"/>
         <w:rPr>
           <w:rFonts w:ascii="Noto Serif" w:hAnsi="Noto Serif" w:cs="Noto Serif" w:eastAsia="Noto Serif"/>
@@ -7172,7 +7178,7 @@
     </w:p>
     <w:p>
       <w:pPr>
-        <w:ind w:left="1276" w:right="0" w:firstLine="0"/>
+        <w:ind w:left="0" w:right="0" w:firstLine="709"/>
         <w:jc w:val="both"/>
         <w:rPr>
           <w:rFonts w:ascii="Noto Serif" w:hAnsi="Noto Serif" w:cs="Noto Serif" w:eastAsia="Noto Serif"/>
@@ -14632,19 +14638,65 @@
         </w:rPr>
       </w:r>
       <w:r/>
+      <w:r>
+        <w:rPr>
+          <w:rFonts w:ascii="Noto Serif" w:hAnsi="Noto Serif" w:cs="Noto Serif" w:eastAsia="Noto Serif"/>
+          <w:b w:val="false"/>
+          <w:sz w:val="28"/>
+          <w:highlight w:val="none"/>
+        </w:rPr>
+      </w:r>
+      <w:r/>
+      <w:r>
+        <w:rPr>
+          <w:highlight w:val="none"/>
+        </w:rPr>
+      </w:r>
+      <w:r/>
     </w:p>
     <w:p>
       <w:pPr>
         <w:ind w:left="0" w:right="0" w:firstLine="0"/>
         <w:jc w:val="center"/>
         <w:rPr>
+          <w:rFonts w:ascii="Noto Serif" w:hAnsi="Noto Serif" w:cs="Noto Serif" w:eastAsia="Noto Serif"/>
+          <w:b/>
+          <w:sz w:val="28"/>
           <w:highlight w:val="none"/>
         </w:rPr>
       </w:pPr>
       <w:r>
         <w:rPr>
           <w:rFonts w:ascii="Noto Serif" w:hAnsi="Noto Serif" w:cs="Noto Serif" w:eastAsia="Noto Serif"/>
-          <w:b w:val="false"/>
+          <w:b/>
+          <w:sz w:val="28"/>
+          <w:highlight w:val="none"/>
+        </w:rPr>
+      </w:r>
+      <w:r>
+        <w:rPr>
+          <w:rFonts w:ascii="Noto Serif" w:hAnsi="Noto Serif" w:cs="Noto Serif" w:eastAsia="Noto Serif"/>
+          <w:b/>
+          <w:sz w:val="28"/>
+          <w:highlight w:val="none"/>
+        </w:rPr>
+      </w:r>
+    </w:p>
+    <w:p>
+      <w:pPr>
+        <w:ind w:left="0" w:right="0" w:firstLine="0"/>
+        <w:jc w:val="center"/>
+        <w:rPr>
+          <w:rFonts w:ascii="Noto Serif" w:hAnsi="Noto Serif" w:cs="Noto Serif" w:eastAsia="Noto Serif"/>
+          <w:b/>
+          <w:sz w:val="28"/>
+          <w:highlight w:val="none"/>
+        </w:rPr>
+      </w:pPr>
+      <w:r>
+        <w:rPr>
+          <w:rFonts w:ascii="Noto Serif" w:hAnsi="Noto Serif" w:cs="Noto Serif" w:eastAsia="Noto Serif"/>
+          <w:b/>
           <w:sz w:val="28"/>
           <w:highlight w:val="none"/>
         </w:rPr>
@@ -14654,7 +14706,7 @@
           <mc:Choice Requires="wpg">
             <w:drawing>
               <wp:inline xmlns:wp="http://schemas.openxmlformats.org/drawingml/2006/wordprocessingDrawing" distT="0" distB="0" distL="0" distR="0">
-                <wp:extent cx="6299835" cy="3733663"/>
+                <wp:extent cx="5543672" cy="2974104"/>
                 <wp:effectExtent l="0" t="0" r="0" b="0"/>
                 <wp:docPr id="2" name="" hidden="0"/>
                 <wp:cNvGraphicFramePr>
@@ -14664,7 +14716,7 @@
                   <a:graphicData uri="http://schemas.openxmlformats.org/drawingml/2006/picture">
                     <pic:pic xmlns:pic="http://schemas.openxmlformats.org/drawingml/2006/picture">
                       <pic:nvPicPr>
-                        <pic:cNvPr id="1382838048" name="" hidden="0"/>
+                        <pic:cNvPr id="579473671" name="" hidden="0"/>
                         <pic:cNvPicPr>
                           <a:picLocks noChangeAspect="1"/>
                         </pic:cNvPicPr>
@@ -14672,13 +14724,13 @@
                       </pic:nvPicPr>
                       <pic:blipFill>
                         <a:blip r:embed="rId14"/>
-                        <a:srcRect l="0" t="0" r="0" b="0"/>
+                        <a:srcRect l="6074" t="8383" r="5928" b="11960"/>
                         <a:stretch/>
                       </pic:blipFill>
                       <pic:spPr bwMode="auto">
-                        <a:xfrm>
+                        <a:xfrm flipH="0" flipV="0">
                           <a:off x="0" y="0"/>
-                          <a:ext cx="6299834" cy="3733663"/>
+                          <a:ext cx="5543671" cy="2974103"/>
                         </a:xfrm>
                         <a:prstGeom prst="rect">
                           <a:avLst/>
@@ -14708,7 +14760,7 @@
                   <v:f eqn="sum @10 21600 0"/>
                 </v:formulas>
               </v:shapetype>
-              <v:shape id="_x0000_i1" o:spid="_x0000_s1" type="#_x0000_t75" style="mso-wrap-distance-left:0.0pt;mso-wrap-distance-top:0.0pt;mso-wrap-distance-right:0.0pt;mso-wrap-distance-bottom:0.0pt;width:496.0pt;height:294.0pt;" stroked="false">
+              <v:shape id="_x0000_i1" o:spid="_x0000_s1" type="#_x0000_t75" style="mso-wrap-distance-left:0.0pt;mso-wrap-distance-top:0.0pt;mso-wrap-distance-right:0.0pt;mso-wrap-distance-bottom:0.0pt;width:436.5pt;height:234.2pt;" stroked="false">
                 <v:path textboxrect="0,0,0,0"/>
                 <v:imagedata r:id="rId14" o:title=""/>
               </v:shape>
@@ -14718,6 +14770,59 @@
       </w:r>
       <w:r>
         <w:rPr>
+          <w:rFonts w:ascii="Noto Serif" w:hAnsi="Noto Serif" w:cs="Noto Serif" w:eastAsia="Noto Serif"/>
+          <w:b/>
+          <w:sz w:val="28"/>
+          <w:highlight w:val="none"/>
+        </w:rPr>
+      </w:r>
+      <w:r>
+        <w:rPr>
+          <w:rFonts w:ascii="Noto Serif" w:hAnsi="Noto Serif" w:cs="Noto Serif" w:eastAsia="Noto Serif"/>
+          <w:b/>
+          <w:sz w:val="28"/>
+          <w:highlight w:val="none"/>
+        </w:rPr>
+      </w:r>
+    </w:p>
+    <w:p>
+      <w:pPr>
+        <w:ind w:left="0" w:right="0" w:firstLine="0"/>
+        <w:jc w:val="center"/>
+        <w:rPr>
+          <w:rFonts w:ascii="Noto Serif" w:hAnsi="Noto Serif" w:cs="Noto Serif" w:eastAsia="Noto Serif"/>
+          <w:sz w:val="28"/>
+          <w:highlight w:val="none"/>
+        </w:rPr>
+      </w:pPr>
+      <w:r>
+        <w:rPr>
+          <w:rFonts w:ascii="Noto Serif" w:hAnsi="Noto Serif" w:cs="Noto Serif" w:eastAsia="Noto Serif"/>
+          <w:sz w:val="28"/>
+          <w:highlight w:val="none"/>
+        </w:rPr>
+        <w:t xml:space="preserve">Рисунок 2 — Меню приложения</w:t>
+      </w:r>
+      <w:r>
+        <w:rPr>
+          <w:rFonts w:ascii="Noto Serif" w:hAnsi="Noto Serif" w:cs="Noto Serif" w:eastAsia="Noto Serif"/>
+          <w:sz w:val="28"/>
+          <w:highlight w:val="none"/>
+        </w:rPr>
+      </w:r>
+      <w:r/>
+      <w:r>
+        <w:rPr>
+          <w:rFonts w:ascii="Noto Serif" w:hAnsi="Noto Serif" w:cs="Noto Serif" w:eastAsia="Noto Serif"/>
+          <w:sz w:val="28"/>
+          <w:highlight w:val="none"/>
+        </w:rPr>
+      </w:r>
+      <w:r/>
+      <w:r>
+        <w:rPr>
+          <w:rFonts w:ascii="Noto Serif" w:hAnsi="Noto Serif" w:cs="Noto Serif" w:eastAsia="Noto Serif"/>
+          <w:sz w:val="28"/>
           <w:highlight w:val="none"/>
         </w:rPr>
       </w:r>
@@ -14739,7 +14844,6 @@
           <w:sz w:val="28"/>
           <w:highlight w:val="none"/>
         </w:rPr>
-        <w:t xml:space="preserve">Рисунок 2 — Меню приложения</w:t>
       </w:r>
       <w:r>
         <w:rPr>
@@ -14748,13 +14852,14 @@
           <w:highlight w:val="none"/>
         </w:rPr>
       </w:r>
-      <w:r/>
     </w:p>
     <w:p>
       <w:pPr>
         <w:ind w:left="0" w:right="0" w:firstLine="0"/>
         <w:jc w:val="center"/>
         <w:rPr>
+          <w:rFonts w:ascii="Noto Serif" w:hAnsi="Noto Serif" w:cs="Noto Serif" w:eastAsia="Noto Serif"/>
+          <w:sz w:val="28"/>
           <w:highlight w:val="none"/>
         </w:rPr>
       </w:pPr>
@@ -14770,7 +14875,7 @@
           <mc:Choice Requires="wpg">
             <w:drawing>
               <wp:inline xmlns:wp="http://schemas.openxmlformats.org/drawingml/2006/wordprocessingDrawing" distT="0" distB="0" distL="0" distR="0">
-                <wp:extent cx="6299835" cy="3733663"/>
+                <wp:extent cx="5557922" cy="2981317"/>
                 <wp:effectExtent l="0" t="0" r="0" b="0"/>
                 <wp:docPr id="3" name="" hidden="0"/>
                 <wp:cNvGraphicFramePr>
@@ -14780,7 +14885,7 @@
                   <a:graphicData uri="http://schemas.openxmlformats.org/drawingml/2006/picture">
                     <pic:pic xmlns:pic="http://schemas.openxmlformats.org/drawingml/2006/picture">
                       <pic:nvPicPr>
-                        <pic:cNvPr id="1758393499" name="" hidden="0"/>
+                        <pic:cNvPr id="374249314" name="" hidden="0"/>
                         <pic:cNvPicPr>
                           <a:picLocks noChangeAspect="1"/>
                         </pic:cNvPicPr>
@@ -14788,12 +14893,13 @@
                       </pic:nvPicPr>
                       <pic:blipFill>
                         <a:blip r:embed="rId15"/>
+                        <a:srcRect l="5899" t="8290" r="5877" b="11859"/>
                         <a:stretch/>
                       </pic:blipFill>
                       <pic:spPr bwMode="auto">
-                        <a:xfrm>
+                        <a:xfrm flipH="0" flipV="0">
                           <a:off x="0" y="0"/>
-                          <a:ext cx="6299834" cy="3733663"/>
+                          <a:ext cx="5557922" cy="2981316"/>
                         </a:xfrm>
                         <a:prstGeom prst="rect">
                           <a:avLst/>
@@ -14823,7 +14929,7 @@
                   <v:f eqn="sum @10 21600 0"/>
                 </v:formulas>
               </v:shapetype>
-              <v:shape id="_x0000_i2" o:spid="_x0000_s2" type="#_x0000_t75" style="mso-wrap-distance-left:0.0pt;mso-wrap-distance-top:0.0pt;mso-wrap-distance-right:0.0pt;mso-wrap-distance-bottom:0.0pt;width:496.0pt;height:294.0pt;" stroked="false">
+              <v:shape id="_x0000_i2" o:spid="_x0000_s2" type="#_x0000_t75" style="mso-wrap-distance-left:0.0pt;mso-wrap-distance-top:0.0pt;mso-wrap-distance-right:0.0pt;mso-wrap-distance-bottom:0.0pt;width:437.6pt;height:234.7pt;" stroked="false">
                 <v:path textboxrect="0,0,0,0"/>
                 <v:imagedata r:id="rId15" o:title=""/>
               </v:shape>
@@ -14838,7 +14944,13 @@
           <w:highlight w:val="none"/>
         </w:rPr>
       </w:r>
-      <w:r/>
+      <w:r>
+        <w:rPr>
+          <w:rFonts w:ascii="Noto Serif" w:hAnsi="Noto Serif" w:cs="Noto Serif" w:eastAsia="Noto Serif"/>
+          <w:sz w:val="28"/>
+          <w:highlight w:val="none"/>
+        </w:rPr>
+      </w:r>
     </w:p>
     <w:p>
       <w:pPr>
@@ -14866,12 +14978,97 @@
         </w:rPr>
       </w:r>
       <w:r/>
+      <w:r>
+        <w:rPr>
+          <w:rFonts w:ascii="Noto Serif" w:hAnsi="Noto Serif" w:cs="Noto Serif" w:eastAsia="Noto Serif"/>
+          <w:sz w:val="28"/>
+          <w:highlight w:val="none"/>
+        </w:rPr>
+      </w:r>
+      <w:r/>
+      <w:r>
+        <w:rPr>
+          <w:rFonts w:ascii="Noto Serif" w:hAnsi="Noto Serif" w:cs="Noto Serif" w:eastAsia="Noto Serif"/>
+          <w:sz w:val="28"/>
+          <w:highlight w:val="none"/>
+        </w:rPr>
+      </w:r>
+      <w:r/>
+      <w:r>
+        <w:rPr>
+          <w:rFonts w:ascii="Noto Serif" w:hAnsi="Noto Serif" w:cs="Noto Serif" w:eastAsia="Noto Serif"/>
+          <w:sz w:val="28"/>
+          <w:highlight w:val="none"/>
+        </w:rPr>
+      </w:r>
+      <w:r>
+        <w:rPr>
+          <w:rFonts w:ascii="Noto Serif" w:hAnsi="Noto Serif" w:cs="Noto Serif" w:eastAsia="Noto Serif"/>
+          <w:sz w:val="28"/>
+          <w:highlight w:val="none"/>
+        </w:rPr>
+      </w:r>
+      <w:r>
+        <w:rPr>
+          <w:rFonts w:ascii="Noto Serif" w:hAnsi="Noto Serif" w:cs="Noto Serif" w:eastAsia="Noto Serif"/>
+          <w:sz w:val="28"/>
+          <w:highlight w:val="none"/>
+        </w:rPr>
+      </w:r>
+      <w:r>
+        <w:rPr>
+          <w:rFonts w:ascii="Noto Serif" w:hAnsi="Noto Serif" w:cs="Noto Serif" w:eastAsia="Noto Serif"/>
+          <w:sz w:val="28"/>
+          <w:highlight w:val="none"/>
+        </w:rPr>
+      </w:r>
+      <w:r>
+        <w:rPr>
+          <w:rFonts w:ascii="Noto Serif" w:hAnsi="Noto Serif" w:cs="Noto Serif" w:eastAsia="Noto Serif"/>
+          <w:sz w:val="28"/>
+          <w:highlight w:val="none"/>
+        </w:rPr>
+      </w:r>
+      <w:r>
+        <w:rPr>
+          <w:rFonts w:ascii="Noto Serif" w:hAnsi="Noto Serif" w:cs="Noto Serif" w:eastAsia="Noto Serif"/>
+          <w:sz w:val="28"/>
+          <w:highlight w:val="none"/>
+        </w:rPr>
+      </w:r>
     </w:p>
     <w:p>
       <w:pPr>
         <w:ind w:left="0" w:right="0" w:firstLine="0"/>
         <w:jc w:val="center"/>
         <w:rPr>
+          <w:rFonts w:ascii="Noto Serif" w:hAnsi="Noto Serif" w:cs="Noto Serif" w:eastAsia="Noto Serif"/>
+          <w:sz w:val="28"/>
+          <w:highlight w:val="none"/>
+        </w:rPr>
+      </w:pPr>
+      <w:r>
+        <w:rPr>
+          <w:rFonts w:ascii="Noto Serif" w:hAnsi="Noto Serif" w:cs="Noto Serif" w:eastAsia="Noto Serif"/>
+          <w:sz w:val="28"/>
+          <w:highlight w:val="none"/>
+        </w:rPr>
+      </w:r>
+      <w:r>
+        <w:rPr>
+          <w:rFonts w:ascii="Noto Serif" w:hAnsi="Noto Serif" w:cs="Noto Serif" w:eastAsia="Noto Serif"/>
+          <w:sz w:val="28"/>
+          <w:highlight w:val="none"/>
+        </w:rPr>
+      </w:r>
+    </w:p>
+    <w:p>
+      <w:pPr>
+        <w:ind w:left="0" w:right="0" w:firstLine="0"/>
+        <w:jc w:val="center"/>
+        <w:rPr>
+          <w:rFonts w:ascii="Noto Serif" w:hAnsi="Noto Serif" w:cs="Noto Serif" w:eastAsia="Noto Serif"/>
+          <w:sz w:val="28"/>
           <w:highlight w:val="none"/>
         </w:rPr>
       </w:pPr>
@@ -14887,7 +15084,7 @@
           <mc:Choice Requires="wpg">
             <w:drawing>
               <wp:inline xmlns:wp="http://schemas.openxmlformats.org/drawingml/2006/wordprocessingDrawing" distT="0" distB="0" distL="0" distR="0">
-                <wp:extent cx="6299835" cy="3733663"/>
+                <wp:extent cx="5553160" cy="2987722"/>
                 <wp:effectExtent l="0" t="0" r="0" b="0"/>
                 <wp:docPr id="4" name="" hidden="0"/>
                 <wp:cNvGraphicFramePr>
@@ -14897,20 +15094,21 @@
                   <a:graphicData uri="http://schemas.openxmlformats.org/drawingml/2006/picture">
                     <pic:pic xmlns:pic="http://schemas.openxmlformats.org/drawingml/2006/picture">
                       <pic:nvPicPr>
-                        <pic:cNvPr id="263612156" name="" hidden="0"/>
+                        <pic:cNvPr id="661503532" name="" hidden="0"/>
                         <pic:cNvPicPr>
                           <a:picLocks noChangeAspect="1"/>
                         </pic:cNvPicPr>
                         <pic:nvPr isPhoto="0" userDrawn="0"/>
                       </pic:nvPicPr>
                       <pic:blipFill>
-                        <a:blip r:embed="rId16"/>
+                        <a:blip r:embed="rId15"/>
+                        <a:srcRect l="5899" t="8207" r="5953" b="11771"/>
                         <a:stretch/>
                       </pic:blipFill>
                       <pic:spPr bwMode="auto">
-                        <a:xfrm>
+                        <a:xfrm flipH="0" flipV="0">
                           <a:off x="0" y="0"/>
-                          <a:ext cx="6299834" cy="3733663"/>
+                          <a:ext cx="5553159" cy="2987722"/>
                         </a:xfrm>
                         <a:prstGeom prst="rect">
                           <a:avLst/>
@@ -14940,14 +15138,55 @@
                   <v:f eqn="sum @10 21600 0"/>
                 </v:formulas>
               </v:shapetype>
-              <v:shape id="_x0000_i3" o:spid="_x0000_s3" type="#_x0000_t75" style="mso-wrap-distance-left:0.0pt;mso-wrap-distance-top:0.0pt;mso-wrap-distance-right:0.0pt;mso-wrap-distance-bottom:0.0pt;width:496.0pt;height:294.0pt;" stroked="false">
+              <v:shape id="_x0000_i3" o:spid="_x0000_s3" type="#_x0000_t75" style="mso-wrap-distance-left:0.0pt;mso-wrap-distance-top:0.0pt;mso-wrap-distance-right:0.0pt;mso-wrap-distance-bottom:0.0pt;width:437.3pt;height:235.3pt;" stroked="false">
                 <v:path textboxrect="0,0,0,0"/>
-                <v:imagedata r:id="rId16" o:title=""/>
+                <v:imagedata r:id="rId15" o:title=""/>
               </v:shape>
             </w:pict>
           </mc:Fallback>
         </mc:AlternateContent>
       </w:r>
+      <w:r>
+        <w:rPr>
+          <w:rFonts w:ascii="Noto Serif" w:hAnsi="Noto Serif" w:cs="Noto Serif" w:eastAsia="Noto Serif"/>
+          <w:sz w:val="28"/>
+          <w:highlight w:val="none"/>
+        </w:rPr>
+      </w:r>
+      <w:r>
+        <w:rPr>
+          <w:rFonts w:ascii="Noto Serif" w:hAnsi="Noto Serif" w:cs="Noto Serif" w:eastAsia="Noto Serif"/>
+          <w:sz w:val="28"/>
+          <w:highlight w:val="none"/>
+        </w:rPr>
+      </w:r>
+    </w:p>
+    <w:p>
+      <w:pPr>
+        <w:ind w:left="0" w:right="0" w:firstLine="0"/>
+        <w:jc w:val="center"/>
+        <w:rPr>
+          <w:rFonts w:ascii="Noto Serif" w:hAnsi="Noto Serif" w:cs="Noto Serif" w:eastAsia="Noto Serif"/>
+          <w:sz w:val="28"/>
+          <w:highlight w:val="none"/>
+        </w:rPr>
+      </w:pPr>
+      <w:r>
+        <w:rPr>
+          <w:rFonts w:ascii="Noto Serif" w:hAnsi="Noto Serif" w:cs="Noto Serif" w:eastAsia="Noto Serif"/>
+          <w:sz w:val="28"/>
+          <w:highlight w:val="none"/>
+        </w:rPr>
+        <w:t xml:space="preserve">Рисунок 4 — Решение нелинейного уравнения</w:t>
+      </w:r>
+      <w:r>
+        <w:rPr>
+          <w:rFonts w:ascii="Noto Serif" w:hAnsi="Noto Serif" w:cs="Noto Serif" w:eastAsia="Noto Serif"/>
+          <w:sz w:val="28"/>
+          <w:highlight w:val="none"/>
+        </w:rPr>
+      </w:r>
+      <w:r/>
       <w:r>
         <w:rPr>
           <w:rFonts w:ascii="Noto Serif" w:hAnsi="Noto Serif" w:cs="Noto Serif" w:eastAsia="Noto Serif"/>
@@ -14973,22 +15212,22 @@
           <w:sz w:val="28"/>
           <w:highlight w:val="none"/>
         </w:rPr>
-        <w:t xml:space="preserve">Рисунок 4 — Решение нелинейного уравнения</w:t>
       </w:r>
       <w:r>
         <w:rPr>
           <w:rFonts w:ascii="Noto Serif" w:hAnsi="Noto Serif" w:cs="Noto Serif" w:eastAsia="Noto Serif"/>
-          <w:sz w:val="44"/>
+          <w:sz w:val="28"/>
           <w:highlight w:val="none"/>
         </w:rPr>
       </w:r>
-      <w:r/>
     </w:p>
     <w:p>
       <w:pPr>
         <w:ind w:left="0" w:right="0" w:firstLine="0"/>
         <w:jc w:val="center"/>
         <w:rPr>
+          <w:rFonts w:ascii="Noto Serif" w:hAnsi="Noto Serif" w:cs="Noto Serif" w:eastAsia="Noto Serif"/>
+          <w:sz w:val="28"/>
           <w:highlight w:val="none"/>
         </w:rPr>
       </w:pPr>
@@ -15004,7 +15243,7 @@
           <mc:Choice Requires="wpg">
             <w:drawing>
               <wp:inline xmlns:wp="http://schemas.openxmlformats.org/drawingml/2006/wordprocessingDrawing" distT="0" distB="0" distL="0" distR="0">
-                <wp:extent cx="6299835" cy="3733663"/>
+                <wp:extent cx="5553160" cy="2988099"/>
                 <wp:effectExtent l="0" t="0" r="0" b="0"/>
                 <wp:docPr id="5" name="" hidden="0"/>
                 <wp:cNvGraphicFramePr>
@@ -15014,20 +15253,21 @@
                   <a:graphicData uri="http://schemas.openxmlformats.org/drawingml/2006/picture">
                     <pic:pic xmlns:pic="http://schemas.openxmlformats.org/drawingml/2006/picture">
                       <pic:nvPicPr>
-                        <pic:cNvPr id="1266531730" name="" hidden="0"/>
+                        <pic:cNvPr id="1762869960" name="" hidden="0"/>
                         <pic:cNvPicPr>
                           <a:picLocks noChangeAspect="1"/>
                         </pic:cNvPicPr>
                         <pic:nvPr isPhoto="0" userDrawn="0"/>
                       </pic:nvPicPr>
                       <pic:blipFill>
-                        <a:blip r:embed="rId17"/>
+                        <a:blip r:embed="rId16"/>
+                        <a:srcRect l="5899" t="8182" r="5953" b="11786"/>
                         <a:stretch/>
                       </pic:blipFill>
                       <pic:spPr bwMode="auto">
-                        <a:xfrm>
+                        <a:xfrm flipH="0" flipV="0">
                           <a:off x="0" y="0"/>
-                          <a:ext cx="6299834" cy="3733663"/>
+                          <a:ext cx="5553159" cy="2988099"/>
                         </a:xfrm>
                         <a:prstGeom prst="rect">
                           <a:avLst/>
@@ -15057,9 +15297,9 @@
                   <v:f eqn="sum @10 21600 0"/>
                 </v:formulas>
               </v:shapetype>
-              <v:shape id="_x0000_i4" o:spid="_x0000_s4" type="#_x0000_t75" style="mso-wrap-distance-left:0.0pt;mso-wrap-distance-top:0.0pt;mso-wrap-distance-right:0.0pt;mso-wrap-distance-bottom:0.0pt;width:496.0pt;height:294.0pt;" stroked="false">
+              <v:shape id="_x0000_i4" o:spid="_x0000_s4" type="#_x0000_t75" style="mso-wrap-distance-left:0.0pt;mso-wrap-distance-top:0.0pt;mso-wrap-distance-right:0.0pt;mso-wrap-distance-bottom:0.0pt;width:437.3pt;height:235.3pt;" stroked="false">
                 <v:path textboxrect="0,0,0,0"/>
-                <v:imagedata r:id="rId17" o:title=""/>
+                <v:imagedata r:id="rId16" o:title=""/>
               </v:shape>
             </w:pict>
           </mc:Fallback>
@@ -15072,7 +15312,13 @@
           <w:highlight w:val="none"/>
         </w:rPr>
       </w:r>
-      <w:r/>
+      <w:r>
+        <w:rPr>
+          <w:rFonts w:ascii="Noto Serif" w:hAnsi="Noto Serif" w:cs="Noto Serif" w:eastAsia="Noto Serif"/>
+          <w:sz w:val="28"/>
+          <w:highlight w:val="none"/>
+        </w:rPr>
+      </w:r>
     </w:p>
     <w:p>
       <w:pPr>
@@ -15100,15 +15346,58 @@
         </w:rPr>
       </w:r>
       <w:r/>
+      <w:r>
+        <w:rPr>
+          <w:highlight w:val="none"/>
+        </w:rPr>
+      </w:r>
+      <w:r>
+        <w:rPr>
+          <w:highlight w:val="none"/>
+        </w:rPr>
+      </w:r>
     </w:p>
     <w:p>
       <w:pPr>
         <w:ind w:left="0" w:right="0" w:firstLine="0"/>
         <w:jc w:val="center"/>
         <w:rPr>
+          <w:rFonts w:ascii="Noto Serif" w:hAnsi="Noto Serif" w:cs="Noto Serif" w:eastAsia="Noto Serif"/>
+          <w:sz w:val="28"/>
           <w:highlight w:val="none"/>
         </w:rPr>
       </w:pPr>
+      <w:r>
+        <w:rPr>
+          <w:rFonts w:ascii="Noto Serif" w:hAnsi="Noto Serif" w:cs="Noto Serif" w:eastAsia="Noto Serif"/>
+          <w:sz w:val="28"/>
+          <w:highlight w:val="none"/>
+        </w:rPr>
+      </w:r>
+      <w:r>
+        <w:rPr>
+          <w:rFonts w:ascii="Noto Serif" w:hAnsi="Noto Serif" w:cs="Noto Serif" w:eastAsia="Noto Serif"/>
+          <w:sz w:val="28"/>
+          <w:highlight w:val="none"/>
+        </w:rPr>
+      </w:r>
+    </w:p>
+    <w:p>
+      <w:pPr>
+        <w:ind w:left="0" w:right="0" w:firstLine="0"/>
+        <w:jc w:val="center"/>
+        <w:rPr>
+          <w:highlight w:val="none"/>
+        </w:rPr>
+      </w:pPr>
+      <w:r>
+        <w:rPr>
+          <w:rFonts w:ascii="Noto Serif" w:hAnsi="Noto Serif" w:cs="Noto Serif" w:eastAsia="Noto Serif"/>
+          <w:sz w:val="28"/>
+          <w:highlight w:val="none"/>
+        </w:rPr>
+      </w:r>
+      <w:r/>
       <w:r>
         <w:rPr>
           <w:rFonts w:ascii="Noto Serif" w:hAnsi="Noto Serif" w:cs="Noto Serif" w:eastAsia="Noto Serif"/>
@@ -15121,7 +15410,7 @@
           <mc:Choice Requires="wpg">
             <w:drawing>
               <wp:inline xmlns:wp="http://schemas.openxmlformats.org/drawingml/2006/wordprocessingDrawing" distT="0" distB="0" distL="0" distR="0">
-                <wp:extent cx="6299835" cy="3733663"/>
+                <wp:extent cx="5550778" cy="2987722"/>
                 <wp:effectExtent l="0" t="0" r="0" b="0"/>
                 <wp:docPr id="6" name="" hidden="0"/>
                 <wp:cNvGraphicFramePr>
@@ -15131,20 +15420,21 @@
                   <a:graphicData uri="http://schemas.openxmlformats.org/drawingml/2006/picture">
                     <pic:pic xmlns:pic="http://schemas.openxmlformats.org/drawingml/2006/picture">
                       <pic:nvPicPr>
-                        <pic:cNvPr id="1003589404" name="" hidden="0"/>
+                        <pic:cNvPr id="1302340796" name="" hidden="0"/>
                         <pic:cNvPicPr>
                           <a:picLocks noChangeAspect="1"/>
                         </pic:cNvPicPr>
                         <pic:nvPr isPhoto="0" userDrawn="0"/>
                       </pic:nvPicPr>
                       <pic:blipFill>
-                        <a:blip r:embed="rId18"/>
+                        <a:blip r:embed="rId16"/>
+                        <a:srcRect l="5974" t="8207" r="5915" b="11771"/>
                         <a:stretch/>
                       </pic:blipFill>
                       <pic:spPr bwMode="auto">
-                        <a:xfrm>
+                        <a:xfrm flipH="0" flipV="0">
                           <a:off x="0" y="0"/>
-                          <a:ext cx="6299834" cy="3733663"/>
+                          <a:ext cx="5550778" cy="2987722"/>
                         </a:xfrm>
                         <a:prstGeom prst="rect">
                           <a:avLst/>
@@ -15174,9 +15464,9 @@
                   <v:f eqn="sum @10 21600 0"/>
                 </v:formulas>
               </v:shapetype>
-              <v:shape id="_x0000_i5" o:spid="_x0000_s5" type="#_x0000_t75" style="mso-wrap-distance-left:0.0pt;mso-wrap-distance-top:0.0pt;mso-wrap-distance-right:0.0pt;mso-wrap-distance-bottom:0.0pt;width:496.0pt;height:294.0pt;" stroked="false">
+              <v:shape id="_x0000_i5" o:spid="_x0000_s5" type="#_x0000_t75" style="mso-wrap-distance-left:0.0pt;mso-wrap-distance-top:0.0pt;mso-wrap-distance-right:0.0pt;mso-wrap-distance-bottom:0.0pt;width:437.1pt;height:235.3pt;" stroked="false">
                 <v:path textboxrect="0,0,0,0"/>
-                <v:imagedata r:id="rId18" o:title=""/>
+                <v:imagedata r:id="rId16" o:title=""/>
               </v:shape>
             </w:pict>
           </mc:Fallback>
@@ -15217,12 +15507,55 @@
         </w:rPr>
       </w:r>
       <w:r/>
+      <w:r>
+        <w:rPr>
+          <w:rFonts w:ascii="Noto Serif" w:hAnsi="Noto Serif" w:cs="Noto Serif" w:eastAsia="Noto Serif"/>
+          <w:sz w:val="28"/>
+          <w:highlight w:val="none"/>
+        </w:rPr>
+      </w:r>
+      <w:r/>
+      <w:r>
+        <w:rPr>
+          <w:rFonts w:ascii="Noto Serif" w:hAnsi="Noto Serif" w:cs="Noto Serif" w:eastAsia="Noto Serif"/>
+          <w:sz w:val="28"/>
+          <w:highlight w:val="none"/>
+        </w:rPr>
+      </w:r>
+      <w:r/>
     </w:p>
     <w:p>
       <w:pPr>
         <w:ind w:left="0" w:right="0" w:firstLine="0"/>
         <w:jc w:val="center"/>
         <w:rPr>
+          <w:rFonts w:ascii="Noto Serif" w:hAnsi="Noto Serif" w:cs="Noto Serif" w:eastAsia="Noto Serif"/>
+          <w:sz w:val="28"/>
+          <w:highlight w:val="none"/>
+        </w:rPr>
+      </w:pPr>
+      <w:r>
+        <w:rPr>
+          <w:rFonts w:ascii="Noto Serif" w:hAnsi="Noto Serif" w:cs="Noto Serif" w:eastAsia="Noto Serif"/>
+          <w:sz w:val="28"/>
+          <w:highlight w:val="none"/>
+        </w:rPr>
+      </w:r>
+      <w:r>
+        <w:rPr>
+          <w:rFonts w:ascii="Noto Serif" w:hAnsi="Noto Serif" w:cs="Noto Serif" w:eastAsia="Noto Serif"/>
+          <w:sz w:val="28"/>
+          <w:highlight w:val="none"/>
+        </w:rPr>
+      </w:r>
+    </w:p>
+    <w:p>
+      <w:pPr>
+        <w:ind w:left="0" w:right="0" w:firstLine="0"/>
+        <w:jc w:val="center"/>
+        <w:rPr>
+          <w:rFonts w:ascii="Noto Serif" w:hAnsi="Noto Serif" w:cs="Noto Serif" w:eastAsia="Noto Serif"/>
+          <w:sz w:val="28"/>
           <w:highlight w:val="none"/>
         </w:rPr>
       </w:pPr>
@@ -15238,7 +15571,7 @@
           <mc:Choice Requires="wpg">
             <w:drawing>
               <wp:inline xmlns:wp="http://schemas.openxmlformats.org/drawingml/2006/wordprocessingDrawing" distT="0" distB="0" distL="0" distR="0">
-                <wp:extent cx="6299835" cy="3733663"/>
+                <wp:extent cx="5548397" cy="2986040"/>
                 <wp:effectExtent l="0" t="0" r="0" b="0"/>
                 <wp:docPr id="7" name="" hidden="0"/>
                 <wp:cNvGraphicFramePr>
@@ -15248,20 +15581,21 @@
                   <a:graphicData uri="http://schemas.openxmlformats.org/drawingml/2006/picture">
                     <pic:pic xmlns:pic="http://schemas.openxmlformats.org/drawingml/2006/picture">
                       <pic:nvPicPr>
-                        <pic:cNvPr id="1046099119" name="" hidden="0"/>
+                        <pic:cNvPr id="876911638" name="" hidden="0"/>
                         <pic:cNvPicPr>
                           <a:picLocks noChangeAspect="1"/>
                         </pic:cNvPicPr>
                         <pic:nvPr isPhoto="0" userDrawn="0"/>
                       </pic:nvPicPr>
                       <pic:blipFill>
-                        <a:blip r:embed="rId19"/>
+                        <a:blip r:embed="rId16"/>
+                        <a:srcRect l="5899" t="8162" r="6028" b="11861"/>
                         <a:stretch/>
                       </pic:blipFill>
                       <pic:spPr bwMode="auto">
-                        <a:xfrm>
+                        <a:xfrm flipH="0" flipV="0">
                           <a:off x="0" y="0"/>
-                          <a:ext cx="6299834" cy="3733663"/>
+                          <a:ext cx="5548397" cy="2986039"/>
                         </a:xfrm>
                         <a:prstGeom prst="rect">
                           <a:avLst/>
@@ -15291,14 +15625,63 @@
                   <v:f eqn="sum @10 21600 0"/>
                 </v:formulas>
               </v:shapetype>
-              <v:shape id="_x0000_i6" o:spid="_x0000_s6" type="#_x0000_t75" style="mso-wrap-distance-left:0.0pt;mso-wrap-distance-top:0.0pt;mso-wrap-distance-right:0.0pt;mso-wrap-distance-bottom:0.0pt;width:496.0pt;height:294.0pt;" stroked="false">
+              <v:shape id="_x0000_i6" o:spid="_x0000_s6" type="#_x0000_t75" style="mso-wrap-distance-left:0.0pt;mso-wrap-distance-top:0.0pt;mso-wrap-distance-right:0.0pt;mso-wrap-distance-bottom:0.0pt;width:436.9pt;height:235.1pt;" stroked="false">
                 <v:path textboxrect="0,0,0,0"/>
-                <v:imagedata r:id="rId19" o:title=""/>
+                <v:imagedata r:id="rId16" o:title=""/>
               </v:shape>
             </w:pict>
           </mc:Fallback>
         </mc:AlternateContent>
       </w:r>
+      <w:r>
+        <w:rPr>
+          <w:rFonts w:ascii="Noto Serif" w:hAnsi="Noto Serif" w:cs="Noto Serif" w:eastAsia="Noto Serif"/>
+          <w:sz w:val="28"/>
+          <w:highlight w:val="none"/>
+        </w:rPr>
+      </w:r>
+      <w:r>
+        <w:rPr>
+          <w:rFonts w:ascii="Noto Serif" w:hAnsi="Noto Serif" w:cs="Noto Serif" w:eastAsia="Noto Serif"/>
+          <w:sz w:val="28"/>
+          <w:highlight w:val="none"/>
+        </w:rPr>
+      </w:r>
+    </w:p>
+    <w:p>
+      <w:pPr>
+        <w:ind w:left="0" w:right="0" w:firstLine="0"/>
+        <w:jc w:val="center"/>
+        <w:rPr>
+          <w:rFonts w:ascii="Noto Serif" w:hAnsi="Noto Serif" w:cs="Noto Serif" w:eastAsia="Noto Serif"/>
+          <w:sz w:val="28"/>
+          <w:highlight w:val="none"/>
+        </w:rPr>
+      </w:pPr>
+      <w:r>
+        <w:rPr>
+          <w:rFonts w:ascii="Noto Serif" w:hAnsi="Noto Serif" w:cs="Noto Serif" w:eastAsia="Noto Serif"/>
+          <w:sz w:val="28"/>
+          <w:highlight w:val="none"/>
+        </w:rPr>
+        <w:t xml:space="preserve">Рисунок 7 — Расчёт интеграла методом трапеций</w:t>
+      </w:r>
+      <w:r>
+        <w:rPr>
+          <w:rFonts w:ascii="Noto Serif" w:hAnsi="Noto Serif" w:cs="Noto Serif" w:eastAsia="Noto Serif"/>
+          <w:sz w:val="44"/>
+          <w:highlight w:val="none"/>
+        </w:rPr>
+      </w:r>
+      <w:r/>
+      <w:r>
+        <w:rPr>
+          <w:rFonts w:ascii="Noto Serif" w:hAnsi="Noto Serif" w:cs="Noto Serif" w:eastAsia="Noto Serif"/>
+          <w:sz w:val="28"/>
+          <w:highlight w:val="none"/>
+        </w:rPr>
+      </w:r>
+      <w:r/>
       <w:r>
         <w:rPr>
           <w:rFonts w:ascii="Noto Serif" w:hAnsi="Noto Serif" w:cs="Noto Serif" w:eastAsia="Noto Serif"/>
@@ -15324,22 +15707,22 @@
           <w:sz w:val="28"/>
           <w:highlight w:val="none"/>
         </w:rPr>
-        <w:t xml:space="preserve">Рисунок 7 — Расчёт интеграла методом трапеций</w:t>
       </w:r>
       <w:r>
         <w:rPr>
           <w:rFonts w:ascii="Noto Serif" w:hAnsi="Noto Serif" w:cs="Noto Serif" w:eastAsia="Noto Serif"/>
-          <w:sz w:val="44"/>
+          <w:sz w:val="28"/>
           <w:highlight w:val="none"/>
         </w:rPr>
       </w:r>
-      <w:r/>
     </w:p>
     <w:p>
       <w:pPr>
         <w:ind w:left="0" w:right="0" w:firstLine="0"/>
         <w:jc w:val="center"/>
         <w:rPr>
+          <w:rFonts w:ascii="Noto Serif" w:hAnsi="Noto Serif" w:cs="Noto Serif" w:eastAsia="Noto Serif"/>
+          <w:sz w:val="28"/>
           <w:highlight w:val="none"/>
         </w:rPr>
       </w:pPr>
@@ -15355,7 +15738,7 @@
           <mc:Choice Requires="wpg">
             <w:drawing>
               <wp:inline xmlns:wp="http://schemas.openxmlformats.org/drawingml/2006/wordprocessingDrawing" distT="0" distB="0" distL="0" distR="0">
-                <wp:extent cx="6299835" cy="3733663"/>
+                <wp:extent cx="5557922" cy="2987722"/>
                 <wp:effectExtent l="0" t="0" r="0" b="0"/>
                 <wp:docPr id="8" name="" hidden="0"/>
                 <wp:cNvGraphicFramePr>
@@ -15365,20 +15748,21 @@
                   <a:graphicData uri="http://schemas.openxmlformats.org/drawingml/2006/picture">
                     <pic:pic xmlns:pic="http://schemas.openxmlformats.org/drawingml/2006/picture">
                       <pic:nvPicPr>
-                        <pic:cNvPr id="1456491457" name="" hidden="0"/>
+                        <pic:cNvPr id="2135163583" name="" hidden="0"/>
                         <pic:cNvPicPr>
                           <a:picLocks noChangeAspect="1"/>
                         </pic:cNvPicPr>
                         <pic:nvPr isPhoto="0" userDrawn="0"/>
                       </pic:nvPicPr>
                       <pic:blipFill>
-                        <a:blip r:embed="rId20"/>
+                        <a:blip r:embed="rId17"/>
+                        <a:srcRect l="5899" t="8207" r="5877" b="11771"/>
                         <a:stretch/>
                       </pic:blipFill>
                       <pic:spPr bwMode="auto">
-                        <a:xfrm>
+                        <a:xfrm flipH="0" flipV="0">
                           <a:off x="0" y="0"/>
-                          <a:ext cx="6299834" cy="3733663"/>
+                          <a:ext cx="5557922" cy="2987722"/>
                         </a:xfrm>
                         <a:prstGeom prst="rect">
                           <a:avLst/>
@@ -15408,9 +15792,9 @@
                   <v:f eqn="sum @10 21600 0"/>
                 </v:formulas>
               </v:shapetype>
-              <v:shape id="_x0000_i7" o:spid="_x0000_s7" type="#_x0000_t75" style="mso-wrap-distance-left:0.0pt;mso-wrap-distance-top:0.0pt;mso-wrap-distance-right:0.0pt;mso-wrap-distance-bottom:0.0pt;width:496.0pt;height:294.0pt;" stroked="false">
+              <v:shape id="_x0000_i7" o:spid="_x0000_s7" type="#_x0000_t75" style="mso-wrap-distance-left:0.0pt;mso-wrap-distance-top:0.0pt;mso-wrap-distance-right:0.0pt;mso-wrap-distance-bottom:0.0pt;width:437.6pt;height:235.3pt;" stroked="false">
                 <v:path textboxrect="0,0,0,0"/>
-                <v:imagedata r:id="rId20" o:title=""/>
+                <v:imagedata r:id="rId17" o:title=""/>
               </v:shape>
             </w:pict>
           </mc:Fallback>
@@ -15423,7 +15807,13 @@
           <w:highlight w:val="none"/>
         </w:rPr>
       </w:r>
-      <w:r/>
+      <w:r>
+        <w:rPr>
+          <w:rFonts w:ascii="Noto Serif" w:hAnsi="Noto Serif" w:cs="Noto Serif" w:eastAsia="Noto Serif"/>
+          <w:sz w:val="28"/>
+          <w:highlight w:val="none"/>
+        </w:rPr>
+      </w:r>
     </w:p>
     <w:p>
       <w:pPr>
@@ -15451,20 +15841,18 @@
         </w:rPr>
       </w:r>
       <w:r/>
-    </w:p>
-    <w:p>
-      <w:pPr>
-        <w:shd w:val="nil" w:color="auto"/>
+      <w:r>
         <w:rPr>
           <w:rFonts w:ascii="Noto Serif" w:hAnsi="Noto Serif" w:cs="Noto Serif" w:eastAsia="Noto Serif"/>
           <w:sz w:val="52"/>
           <w:highlight w:val="none"/>
         </w:rPr>
-      </w:pPr>
+      </w:r>
+      <w:r/>
       <w:r>
         <w:rPr>
           <w:rFonts w:ascii="Noto Serif" w:hAnsi="Noto Serif" w:cs="Noto Serif" w:eastAsia="Noto Serif"/>
-          <w:sz w:val="52"/>
+          <w:sz w:val="28"/>
           <w:highlight w:val="none"/>
         </w:rPr>
         <w:br w:type="page"/>
@@ -15472,11 +15860,10 @@
       <w:r>
         <w:rPr>
           <w:rFonts w:ascii="Noto Serif" w:hAnsi="Noto Serif" w:cs="Noto Serif" w:eastAsia="Noto Serif"/>
-          <w:sz w:val="52"/>
+          <w:sz w:val="28"/>
           <w:highlight w:val="none"/>
         </w:rPr>
       </w:r>
-      <w:r/>
     </w:p>
     <w:p>
       <w:pPr>
@@ -15507,7 +15894,7 @@
           <w:ilvl w:val="0"/>
           <w:numId w:val="11"/>
         </w:numPr>
-        <w:ind w:right="0"/>
+        <w:ind w:left="0" w:right="0" w:firstLine="709"/>
         <w:jc w:val="both"/>
         <w:rPr>
           <w:rFonts w:ascii="Noto Serif" w:hAnsi="Noto Serif" w:cs="Noto Serif" w:eastAsia="Noto Serif"/>
@@ -15542,7 +15929,7 @@
           <w:ilvl w:val="0"/>
           <w:numId w:val="11"/>
         </w:numPr>
-        <w:ind w:right="0"/>
+        <w:ind w:left="0" w:right="0" w:firstLine="709"/>
         <w:jc w:val="both"/>
         <w:rPr>
           <w:rFonts w:ascii="Noto Serif" w:hAnsi="Noto Serif" w:cs="Noto Serif" w:eastAsia="Noto Serif"/>

</xml_diff>